<commit_message>
Making some edits to the document
</commit_message>
<xml_diff>
--- a/Weather Trends.docx
+++ b/Weather Trends.docx
@@ -794,6 +794,7 @@
         <w:t xml:space="preserve">SELECT </w:t>
       </w:r>
       <w:proofErr w:type="spellStart"/>
+      <w:proofErr w:type="gramStart"/>
       <w:r>
         <w:rPr>
           <w:i/>
@@ -804,6 +805,7 @@
         <w:t>c.year</w:t>
       </w:r>
       <w:proofErr w:type="spellEnd"/>
+      <w:proofErr w:type="gramEnd"/>
       <w:r>
         <w:rPr>
           <w:i/>
@@ -1050,6 +1052,7 @@
         <w:t xml:space="preserve">ON </w:t>
       </w:r>
       <w:proofErr w:type="spellStart"/>
+      <w:proofErr w:type="gramStart"/>
       <w:r>
         <w:rPr>
           <w:i/>
@@ -1060,6 +1063,7 @@
         <w:t>c.year</w:t>
       </w:r>
       <w:proofErr w:type="spellEnd"/>
+      <w:proofErr w:type="gramEnd"/>
       <w:r>
         <w:rPr>
           <w:i/>
@@ -1100,6 +1104,7 @@
         <w:t xml:space="preserve">WHERE </w:t>
       </w:r>
       <w:proofErr w:type="spellStart"/>
+      <w:proofErr w:type="gramStart"/>
       <w:r>
         <w:rPr>
           <w:i/>
@@ -1110,6 +1115,7 @@
         <w:t>c.city</w:t>
       </w:r>
       <w:proofErr w:type="spellEnd"/>
+      <w:proofErr w:type="gramEnd"/>
       <w:r>
         <w:rPr>
           <w:i/>
@@ -1566,7 +1572,35 @@
           <w:sz w:val="24"/>
           <w:szCs w:val="24"/>
         </w:rPr>
-        <w:t>Now we have prepared our data and calculated the moving average temperatures of both Cairo and the global temperatures</w:t>
+        <w:t>Now we have prepared our data and calculated the moving average</w:t>
+      </w:r>
+      <w:r>
+        <w:rPr>
+          <w:sz w:val="24"/>
+          <w:szCs w:val="24"/>
+        </w:rPr>
+        <w:t>s for</w:t>
+      </w:r>
+      <w:r>
+        <w:rPr>
+          <w:sz w:val="24"/>
+          <w:szCs w:val="24"/>
+        </w:rPr>
+        <w:t xml:space="preserve"> both Cairo </w:t>
+      </w:r>
+      <w:r>
+        <w:rPr>
+          <w:sz w:val="24"/>
+          <w:szCs w:val="24"/>
+        </w:rPr>
+        <w:t xml:space="preserve">temperature </w:t>
+      </w:r>
+      <w:r>
+        <w:rPr>
+          <w:sz w:val="24"/>
+          <w:szCs w:val="24"/>
+        </w:rPr>
+        <w:t>and the global temperatures</w:t>
       </w:r>
       <w:r>
         <w:rPr>
@@ -1670,49 +1704,21 @@
           <w:sz w:val="24"/>
           <w:szCs w:val="24"/>
         </w:rPr>
-        <w:t>, and t</w:t>
-      </w:r>
-      <w:r>
-        <w:rPr>
-          <w:sz w:val="24"/>
-          <w:szCs w:val="24"/>
-        </w:rPr>
-        <w:t xml:space="preserve">he difference </w:t>
-      </w:r>
-      <w:r>
-        <w:rPr>
-          <w:sz w:val="24"/>
-          <w:szCs w:val="24"/>
-        </w:rPr>
-        <w:t>between the local</w:t>
-      </w:r>
-      <w:r>
-        <w:rPr>
-          <w:sz w:val="24"/>
-          <w:szCs w:val="24"/>
-        </w:rPr>
-        <w:t xml:space="preserve"> temperature</w:t>
-      </w:r>
-      <w:r>
-        <w:rPr>
-          <w:sz w:val="24"/>
-          <w:szCs w:val="24"/>
-        </w:rPr>
-        <w:t>s</w:t>
-      </w:r>
-      <w:r>
-        <w:rPr>
-          <w:sz w:val="24"/>
-          <w:szCs w:val="24"/>
-        </w:rPr>
-        <w:t xml:space="preserve"> </w:t>
-      </w:r>
-      <w:r>
-        <w:rPr>
-          <w:sz w:val="24"/>
-          <w:szCs w:val="24"/>
-        </w:rPr>
-        <w:t>and the global temperatures has been generally consistent over the years.</w:t>
+        <w:t xml:space="preserve">, </w:t>
+      </w:r>
+      <w:r>
+        <w:rPr>
+          <w:sz w:val="24"/>
+          <w:szCs w:val="24"/>
+        </w:rPr>
+        <w:t xml:space="preserve">this </w:t>
+      </w:r>
+      <w:r>
+        <w:rPr>
+          <w:sz w:val="24"/>
+          <w:szCs w:val="24"/>
+        </w:rPr>
+        <w:t>has been consistent over the years.</w:t>
       </w:r>
     </w:p>
     <w:p>
@@ -1787,7 +1793,50 @@
           <w:sz w:val="24"/>
           <w:szCs w:val="24"/>
         </w:rPr>
-        <w:t>there are some anomalies in our data. For example, Cairo temperature dropped from 21.88 in 1817 to 11.60 in 1818. Maybe 1818 was an exceptional year in Cairo, or maybe it is just bad data.</w:t>
+        <w:t xml:space="preserve">there are some anomalies in our data. For example, Cairo temperature dropped from 21.88 </w:t>
+      </w:r>
+      <w:r>
+        <w:rPr>
+          <w:rFonts w:ascii="Cambria Math" w:hAnsi="Cambria Math" w:cs="Cambria Math"/>
+          <w:sz w:val="24"/>
+          <w:szCs w:val="24"/>
+        </w:rPr>
+        <w:t>℃</w:t>
+      </w:r>
+      <w:r>
+        <w:rPr>
+          <w:rFonts w:ascii="Cambria Math" w:hAnsi="Cambria Math" w:cs="Cambria Math"/>
+          <w:sz w:val="24"/>
+          <w:szCs w:val="24"/>
+        </w:rPr>
+        <w:t xml:space="preserve"> </w:t>
+      </w:r>
+      <w:r>
+        <w:rPr>
+          <w:sz w:val="24"/>
+          <w:szCs w:val="24"/>
+        </w:rPr>
+        <w:t>in 1817 to 11.60</w:t>
+      </w:r>
+      <w:r>
+        <w:rPr>
+          <w:sz w:val="24"/>
+          <w:szCs w:val="24"/>
+        </w:rPr>
+        <w:t xml:space="preserve"> </w:t>
+      </w:r>
+      <w:r>
+        <w:rPr>
+          <w:rFonts w:ascii="Cambria Math" w:hAnsi="Cambria Math" w:cs="Cambria Math"/>
+        </w:rPr>
+        <w:t>℃</w:t>
+      </w:r>
+      <w:r>
+        <w:rPr>
+          <w:sz w:val="24"/>
+          <w:szCs w:val="24"/>
+        </w:rPr>
+        <w:t xml:space="preserve"> in 1818. Maybe 1818 was an exceptional year in Cairo, or maybe it is just bad data.</w:t>
       </w:r>
     </w:p>
     <w:p>
@@ -1849,7 +1898,39 @@
           <w:sz w:val="24"/>
           <w:szCs w:val="24"/>
         </w:rPr>
-        <w:t xml:space="preserve"> the average global temperatures were below 8 degrees, then it hit 8 degrees </w:t>
+        <w:t xml:space="preserve"> the average global temperatures were below 8 </w:t>
+      </w:r>
+      <w:r>
+        <w:rPr>
+          <w:rFonts w:ascii="Cambria Math" w:hAnsi="Cambria Math" w:cs="Cambria Math"/>
+        </w:rPr>
+        <w:t>℃</w:t>
+      </w:r>
+      <w:r>
+        <w:rPr>
+          <w:sz w:val="24"/>
+          <w:szCs w:val="24"/>
+        </w:rPr>
+        <w:t>, then it hit 8</w:t>
+      </w:r>
+      <w:r>
+        <w:rPr>
+          <w:sz w:val="24"/>
+          <w:szCs w:val="24"/>
+        </w:rPr>
+        <w:t xml:space="preserve"> </w:t>
+      </w:r>
+      <w:r>
+        <w:rPr>
+          <w:rFonts w:ascii="Cambria Math" w:hAnsi="Cambria Math" w:cs="Cambria Math"/>
+        </w:rPr>
+        <w:t>℃</w:t>
+      </w:r>
+      <w:r>
+        <w:rPr>
+          <w:rFonts w:ascii="Cambria Math" w:hAnsi="Cambria Math" w:cs="Cambria Math"/>
+        </w:rPr>
+        <w:t xml:space="preserve"> </w:t>
       </w:r>
       <w:r>
         <w:rPr>
@@ -1884,7 +1965,26 @@
           <w:sz w:val="24"/>
           <w:szCs w:val="24"/>
         </w:rPr>
-        <w:t xml:space="preserve"> which it drops again below 8 up until year 1951.</w:t>
+        <w:t xml:space="preserve"> which it drops again below 8 </w:t>
+      </w:r>
+      <w:r>
+        <w:rPr>
+          <w:rFonts w:ascii="Cambria Math" w:hAnsi="Cambria Math" w:cs="Cambria Math"/>
+        </w:rPr>
+        <w:t>℃</w:t>
+      </w:r>
+      <w:r>
+        <w:rPr>
+          <w:rFonts w:ascii="Cambria Math" w:hAnsi="Cambria Math" w:cs="Cambria Math"/>
+        </w:rPr>
+        <w:t xml:space="preserve"> </w:t>
+      </w:r>
+      <w:r>
+        <w:rPr>
+          <w:sz w:val="24"/>
+          <w:szCs w:val="24"/>
+        </w:rPr>
+        <w:t>up until year 1951.</w:t>
       </w:r>
     </w:p>
     <w:p>
@@ -1904,22 +2004,68 @@
           <w:sz w:val="24"/>
           <w:szCs w:val="24"/>
         </w:rPr>
-        <w:t>From the numbers, we can see that earth temperatures are increasing and it is getting hotter over time. This trend has been consistent over the years</w:t>
-      </w:r>
-      <w:r>
-        <w:rPr>
-          <w:sz w:val="24"/>
-          <w:szCs w:val="24"/>
-        </w:rPr>
-        <w:t xml:space="preserve">, and both local </w:t>
-      </w:r>
-      <w:r>
-        <w:rPr>
-          <w:sz w:val="24"/>
-          <w:szCs w:val="24"/>
-        </w:rPr>
-        <w:lastRenderedPageBreak/>
-        <w:t>temperatures and global temperatures have increased over 2 degrees in the evaluated period.</w:t>
+        <w:t xml:space="preserve">From </w:t>
+      </w:r>
+      <w:r>
+        <w:rPr>
+          <w:sz w:val="24"/>
+          <w:szCs w:val="24"/>
+        </w:rPr>
+        <w:t>the</w:t>
+      </w:r>
+      <w:r>
+        <w:rPr>
+          <w:sz w:val="24"/>
+          <w:szCs w:val="24"/>
+        </w:rPr>
+        <w:t xml:space="preserve"> numbers</w:t>
+      </w:r>
+      <w:r>
+        <w:rPr>
+          <w:sz w:val="24"/>
+          <w:szCs w:val="24"/>
+        </w:rPr>
+        <w:t xml:space="preserve"> presented in our dataset</w:t>
+      </w:r>
+      <w:r>
+        <w:rPr>
+          <w:sz w:val="24"/>
+          <w:szCs w:val="24"/>
+        </w:rPr>
+        <w:t>, we can see that earth temperatures are increasing and it is getting hotter over time</w:t>
+      </w:r>
+      <w:r>
+        <w:rPr>
+          <w:sz w:val="24"/>
+          <w:szCs w:val="24"/>
+        </w:rPr>
+        <w:t>;</w:t>
+      </w:r>
+      <w:r>
+        <w:rPr>
+          <w:sz w:val="24"/>
+          <w:szCs w:val="24"/>
+        </w:rPr>
+        <w:t xml:space="preserve"> both local temperatures and global temperatures have increased over 2 </w:t>
+      </w:r>
+      <w:r>
+        <w:rPr>
+          <w:rFonts w:ascii="Cambria Math" w:hAnsi="Cambria Math" w:cs="Cambria Math"/>
+        </w:rPr>
+        <w:t>℃</w:t>
+      </w:r>
+      <w:r>
+        <w:rPr>
+          <w:rFonts w:ascii="Cambria Math" w:hAnsi="Cambria Math" w:cs="Cambria Math"/>
+        </w:rPr>
+        <w:t xml:space="preserve"> </w:t>
+      </w:r>
+      <w:r>
+        <w:rPr>
+          <w:sz w:val="24"/>
+          <w:szCs w:val="24"/>
+        </w:rPr>
+        <w:t>in the evaluated period.</w:t>
       </w:r>
     </w:p>
     <w:sectPr>
@@ -2532,7 +2678,6 @@
   <w:style w:type="character" w:default="1" w:styleId="DefaultParagraphFont">
     <w:name w:val="Default Paragraph Font"/>
     <w:uiPriority w:val="1"/>
-    <w:semiHidden/>
     <w:unhideWhenUsed/>
   </w:style>
   <w:style w:type="table" w:default="1" w:styleId="TableNormal">

</xml_diff>